<commit_message>
pdf for project overview
</commit_message>
<xml_diff>
--- a/CSE_599_B1_Project_overview.docx
+++ b/CSE_599_B1_Project_overview.docx
@@ -55,10 +55,18 @@
         <w:jc w:val="center"/>
         <w:rPr>
           <w:rFonts w:cstheme="minorHAnsi"/>
-          <w:sz w:val="32"/>
-          <w:szCs w:val="28"/>
-        </w:rPr>
-      </w:pPr>
+          <w:i/>
+          <w:iCs/>
+        </w:rPr>
+      </w:pPr>
+      <w:r>
+        <w:rPr>
+          <w:rFonts w:cstheme="minorHAnsi"/>
+          <w:i/>
+          <w:iCs/>
+        </w:rPr>
+        <w:t>Abhishek Sugam | Yuanqi Mao | Giovanni Sinapi</w:t>
+      </w:r>
     </w:p>
     <w:p>
       <w:pPr>
@@ -84,6 +92,8 @@
         </w:rPr>
         <w:t>What is your data?</w:t>
       </w:r>
+      <w:bookmarkStart w:id="0" w:name="_GoBack"/>
+      <w:bookmarkEnd w:id="0"/>
     </w:p>
     <w:p>
       <w:pPr>
@@ -643,8 +653,6 @@
           <w:szCs w:val="22"/>
         </w:rPr>
       </w:pPr>
-      <w:bookmarkStart w:id="0" w:name="_GoBack"/>
-      <w:bookmarkEnd w:id="0"/>
       <w:r>
         <w:rPr>
           <w:rFonts w:cstheme="minorHAnsi"/>
@@ -710,25 +718,7 @@
           <w:sz w:val="22"/>
           <w:szCs w:val="22"/>
         </w:rPr>
-        <w:t xml:space="preserve">Plot showing the average land temperature </w:t>
-      </w:r>
-      <w:r>
-        <w:rPr>
-          <w:rFonts w:cstheme="minorHAnsi"/>
-          <w:bCs/>
-          <w:sz w:val="22"/>
-          <w:szCs w:val="22"/>
-        </w:rPr>
-        <w:t xml:space="preserve">of each continent </w:t>
-      </w:r>
-      <w:r>
-        <w:rPr>
-          <w:rFonts w:cstheme="minorHAnsi"/>
-          <w:bCs/>
-          <w:sz w:val="22"/>
-          <w:szCs w:val="22"/>
-        </w:rPr>
-        <w:t>over the years.</w:t>
+        <w:t>Plot showing the average land temperature of each continent over the years.</w:t>
       </w:r>
     </w:p>
     <w:p>
@@ -925,16 +915,7 @@
           <w:sz w:val="22"/>
           <w:szCs w:val="22"/>
         </w:rPr>
-        <w:t xml:space="preserve">Visualization </w:t>
-      </w:r>
-      <w:r>
-        <w:rPr>
-          <w:rFonts w:cstheme="minorHAnsi"/>
-          <w:bCs/>
-          <w:sz w:val="22"/>
-          <w:szCs w:val="22"/>
-        </w:rPr>
-        <w:t>tool for creating a dynamic globe showing temperature of the countries.</w:t>
+        <w:t>Visualization tool for creating a dynamic globe showing temperature of the countries.</w:t>
       </w:r>
     </w:p>
     <w:sectPr>
@@ -2582,6 +2563,7 @@
     <w:lsdException w:name="HTML Sample" w:semiHidden="1" w:unhideWhenUsed="1"/>
     <w:lsdException w:name="HTML Typewriter" w:semiHidden="1" w:unhideWhenUsed="1"/>
     <w:lsdException w:name="HTML Variable" w:semiHidden="1" w:unhideWhenUsed="1"/>
+    <w:lsdException w:name="Normal Table" w:semiHidden="1" w:unhideWhenUsed="1"/>
     <w:lsdException w:name="annotation subject" w:semiHidden="1" w:unhideWhenUsed="1"/>
     <w:lsdException w:name="No List" w:semiHidden="1" w:unhideWhenUsed="1"/>
     <w:lsdException w:name="Outline List 1" w:semiHidden="1" w:unhideWhenUsed="1"/>
@@ -2626,6 +2608,7 @@
     <w:lsdException w:name="Table Professional" w:semiHidden="1" w:unhideWhenUsed="1"/>
     <w:lsdException w:name="Table Subtle 1" w:semiHidden="1" w:unhideWhenUsed="1"/>
     <w:lsdException w:name="Table Subtle 2" w:semiHidden="1" w:unhideWhenUsed="1"/>
+    <w:lsdException w:name="Table Web 1" w:semiHidden="1" w:unhideWhenUsed="1"/>
     <w:lsdException w:name="Table Web 2" w:semiHidden="1" w:unhideWhenUsed="1"/>
     <w:lsdException w:name="Table Web 3" w:semiHidden="1" w:unhideWhenUsed="1"/>
     <w:lsdException w:name="Balloon Text" w:semiHidden="1" w:unhideWhenUsed="1"/>
@@ -3178,7 +3161,7 @@
 </file>
 
 <file path=customXml/itemProps1.xml><?xml version="1.0" encoding="utf-8"?>
-<ds:datastoreItem xmlns:ds="http://schemas.openxmlformats.org/officeDocument/2006/customXml" ds:itemID="{C0F5ED9B-2CDB-40A2-B68B-CC29D79040E8}">
+<ds:datastoreItem xmlns:ds="http://schemas.openxmlformats.org/officeDocument/2006/customXml" ds:itemID="{BBB20AF3-56A1-451B-8F3F-8B2264092F2F}">
   <ds:schemaRefs>
     <ds:schemaRef ds:uri="http://schemas.openxmlformats.org/officeDocument/2006/bibliography"/>
   </ds:schemaRefs>

</xml_diff>